<commit_message>
Adding Reference to course
</commit_message>
<xml_diff>
--- a/documents/Notes.docx
+++ b/documents/Notes.docx
@@ -707,11 +707,30 @@
         <w:t>()</w:t>
       </w:r>
     </w:p>
+    <w:p/>
+    <w:p/>
     <w:p>
       <w:pPr>
-        <w:ind w:left="720" w:firstLine="720"/>
-      </w:pPr>
+        <w:pStyle w:val="Heading1"/>
+      </w:pPr>
+      <w:r>
+        <w:t>Reference</w:t>
+      </w:r>
     </w:p>
+    <w:p>
+      <w:r>
+        <w:tab/>
+      </w:r>
+      <w:hyperlink r:id="rId5" w:history="1">
+        <w:r>
+          <w:rPr>
+            <w:rStyle w:val="Hyperlink"/>
+          </w:rPr>
+          <w:t>https://www.udemy.com/course/java-se-programming/</w:t>
+        </w:r>
+      </w:hyperlink>
+    </w:p>
+    <w:p/>
     <w:sectPr>
       <w:pgSz w:w="12240" w:h="15840"/>
       <w:pgMar w:top="1440" w:right="1440" w:bottom="1440" w:left="1440" w:header="720" w:footer="720" w:gutter="0"/>
@@ -1759,6 +1778,29 @@
       <w:szCs w:val="32"/>
     </w:rPr>
   </w:style>
+  <w:style w:type="character" w:styleId="Hyperlink">
+    <w:name w:val="Hyperlink"/>
+    <w:basedOn w:val="DefaultParagraphFont"/>
+    <w:uiPriority w:val="99"/>
+    <w:unhideWhenUsed/>
+    <w:rsid w:val="00C06B6A"/>
+    <w:rPr>
+      <w:color w:val="0563C1" w:themeColor="hyperlink"/>
+      <w:u w:val="single"/>
+    </w:rPr>
+  </w:style>
+  <w:style w:type="character" w:styleId="UnresolvedMention">
+    <w:name w:val="Unresolved Mention"/>
+    <w:basedOn w:val="DefaultParagraphFont"/>
+    <w:uiPriority w:val="99"/>
+    <w:semiHidden/>
+    <w:unhideWhenUsed/>
+    <w:rsid w:val="00C06B6A"/>
+    <w:rPr>
+      <w:color w:val="605E5C"/>
+      <w:shd w:val="clear" w:color="auto" w:fill="E1DFDD"/>
+    </w:rPr>
+  </w:style>
 </w:styles>
 </file>
 

</xml_diff>

<commit_message>
Data Types- Info, Literals and Unicode
</commit_message>
<xml_diff>
--- a/documents/Notes.docx
+++ b/documents/Notes.docx
@@ -24,13 +24,8 @@
       <w:r>
         <w:t>“</w:t>
       </w:r>
-      <w:proofErr w:type="spellStart"/>
-      <w:r>
-        <w:t>java.lang</w:t>
-      </w:r>
-      <w:proofErr w:type="spellEnd"/>
-      <w:r>
-        <w:t>.*</w:t>
+      <w:r>
+        <w:t>java.lang.*</w:t>
       </w:r>
       <w:r>
         <w:t>” package  import automatically</w:t>
@@ -154,27 +149,7 @@
           <w:sz w:val="21"/>
           <w:szCs w:val="21"/>
         </w:rPr>
-        <w:t>[] </w:t>
-      </w:r>
-      <w:proofErr w:type="spellStart"/>
-      <w:r>
-        <w:rPr>
-          <w:rFonts w:ascii="Consolas" w:eastAsia="Times New Roman" w:hAnsi="Consolas" w:cs="Times New Roman"/>
-          <w:color w:val="000000"/>
-          <w:sz w:val="21"/>
-          <w:szCs w:val="21"/>
-        </w:rPr>
-        <w:t>args</w:t>
-      </w:r>
-      <w:proofErr w:type="spellEnd"/>
-      <w:r>
-        <w:rPr>
-          <w:rFonts w:ascii="Consolas" w:eastAsia="Times New Roman" w:hAnsi="Consolas" w:cs="Times New Roman"/>
-          <w:color w:val="000000"/>
-          <w:sz w:val="21"/>
-          <w:szCs w:val="21"/>
-        </w:rPr>
-        <w:t>)</w:t>
+        <w:t>[] args)</w:t>
       </w:r>
       <w:r>
         <w:rPr>
@@ -202,7 +177,6 @@
           <w:szCs w:val="21"/>
         </w:rPr>
       </w:pPr>
-      <w:proofErr w:type="spellStart"/>
       <w:r>
         <w:rPr>
           <w:rFonts w:ascii="Consolas" w:eastAsia="Times New Roman" w:hAnsi="Consolas" w:cs="Times New Roman"/>
@@ -219,17 +193,7 @@
           <w:sz w:val="21"/>
           <w:szCs w:val="21"/>
         </w:rPr>
-        <w:t>avap</w:t>
-      </w:r>
-      <w:proofErr w:type="spellEnd"/>
-      <w:r>
-        <w:rPr>
-          <w:rFonts w:ascii="Consolas" w:eastAsia="Times New Roman" w:hAnsi="Consolas" w:cs="Times New Roman"/>
-          <w:color w:val="000000"/>
-          <w:sz w:val="21"/>
-          <w:szCs w:val="21"/>
-        </w:rPr>
-        <w:t xml:space="preserve"> tool to see all methods of class</w:t>
+        <w:t>avap tool to see all methods of class</w:t>
       </w:r>
     </w:p>
     <w:p>
@@ -251,39 +215,8 @@
           <w:sz w:val="21"/>
           <w:szCs w:val="21"/>
         </w:rPr>
-        <w:t xml:space="preserve">$ </w:t>
-      </w:r>
-      <w:proofErr w:type="spellStart"/>
-      <w:r>
-        <w:rPr>
-          <w:rFonts w:ascii="Consolas" w:eastAsia="Times New Roman" w:hAnsi="Consolas" w:cs="Times New Roman"/>
-          <w:color w:val="000000"/>
-          <w:sz w:val="21"/>
-          <w:szCs w:val="21"/>
-        </w:rPr>
-        <w:t>javap</w:t>
-      </w:r>
-      <w:proofErr w:type="spellEnd"/>
-      <w:r>
-        <w:rPr>
-          <w:rFonts w:ascii="Consolas" w:eastAsia="Times New Roman" w:hAnsi="Consolas" w:cs="Times New Roman"/>
-          <w:color w:val="000000"/>
-          <w:sz w:val="21"/>
-          <w:szCs w:val="21"/>
-        </w:rPr>
-        <w:t xml:space="preserve"> </w:t>
-      </w:r>
-      <w:proofErr w:type="spellStart"/>
-      <w:r>
-        <w:rPr>
-          <w:rFonts w:ascii="Consolas" w:eastAsia="Times New Roman" w:hAnsi="Consolas" w:cs="Times New Roman"/>
-          <w:color w:val="000000"/>
-          <w:sz w:val="21"/>
-          <w:szCs w:val="21"/>
-        </w:rPr>
-        <w:t>java.utils.Scanner</w:t>
-      </w:r>
-      <w:proofErr w:type="spellEnd"/>
+        <w:t>$ javap java.utils.Scanner</w:t>
+      </w:r>
     </w:p>
     <w:p>
       <w:pPr>
@@ -334,27 +267,7 @@
           <w:sz w:val="21"/>
           <w:szCs w:val="21"/>
         </w:rPr>
-        <w:t>Use Scanner class from “</w:t>
-      </w:r>
-      <w:proofErr w:type="spellStart"/>
-      <w:r>
-        <w:rPr>
-          <w:rFonts w:ascii="Consolas" w:eastAsia="Times New Roman" w:hAnsi="Consolas" w:cs="Times New Roman"/>
-          <w:color w:val="000000"/>
-          <w:sz w:val="21"/>
-          <w:szCs w:val="21"/>
-        </w:rPr>
-        <w:t>java.utils</w:t>
-      </w:r>
-      <w:proofErr w:type="spellEnd"/>
-      <w:r>
-        <w:rPr>
-          <w:rFonts w:ascii="Consolas" w:eastAsia="Times New Roman" w:hAnsi="Consolas" w:cs="Times New Roman"/>
-          <w:color w:val="000000"/>
-          <w:sz w:val="21"/>
-          <w:szCs w:val="21"/>
-        </w:rPr>
-        <w:t>.*” package</w:t>
+        <w:t>Use Scanner class from “java.utils.*” package</w:t>
       </w:r>
     </w:p>
     <w:p>
@@ -426,25 +339,14 @@
           <w:szCs w:val="21"/>
         </w:rPr>
       </w:pPr>
-      <w:proofErr w:type="spellStart"/>
-      <w:r>
-        <w:rPr>
-          <w:rFonts w:ascii="Consolas" w:eastAsia="Times New Roman" w:hAnsi="Consolas" w:cs="Times New Roman"/>
-          <w:color w:val="000000"/>
-          <w:sz w:val="21"/>
-          <w:szCs w:val="21"/>
-        </w:rPr>
-        <w:t>nextInt</w:t>
-      </w:r>
-      <w:proofErr w:type="spellEnd"/>
-      <w:r>
-        <w:rPr>
-          <w:rFonts w:ascii="Consolas" w:eastAsia="Times New Roman" w:hAnsi="Consolas" w:cs="Times New Roman"/>
-          <w:color w:val="000000"/>
-          <w:sz w:val="21"/>
-          <w:szCs w:val="21"/>
-        </w:rPr>
-        <w:t>()</w:t>
+      <w:r>
+        <w:rPr>
+          <w:rFonts w:ascii="Consolas" w:eastAsia="Times New Roman" w:hAnsi="Consolas" w:cs="Times New Roman"/>
+          <w:color w:val="000000"/>
+          <w:sz w:val="21"/>
+          <w:szCs w:val="21"/>
+        </w:rPr>
+        <w:t>nextInt()</w:t>
       </w:r>
     </w:p>
     <w:p>
@@ -463,25 +365,14 @@
           <w:szCs w:val="21"/>
         </w:rPr>
       </w:pPr>
-      <w:proofErr w:type="spellStart"/>
-      <w:r>
-        <w:rPr>
-          <w:rFonts w:ascii="Consolas" w:eastAsia="Times New Roman" w:hAnsi="Consolas" w:cs="Times New Roman"/>
-          <w:color w:val="000000"/>
-          <w:sz w:val="21"/>
-          <w:szCs w:val="21"/>
-        </w:rPr>
-        <w:t>nextFloat</w:t>
-      </w:r>
-      <w:proofErr w:type="spellEnd"/>
-      <w:r>
-        <w:rPr>
-          <w:rFonts w:ascii="Consolas" w:eastAsia="Times New Roman" w:hAnsi="Consolas" w:cs="Times New Roman"/>
-          <w:color w:val="000000"/>
-          <w:sz w:val="21"/>
-          <w:szCs w:val="21"/>
-        </w:rPr>
-        <w:t>()</w:t>
+      <w:r>
+        <w:rPr>
+          <w:rFonts w:ascii="Consolas" w:eastAsia="Times New Roman" w:hAnsi="Consolas" w:cs="Times New Roman"/>
+          <w:color w:val="000000"/>
+          <w:sz w:val="21"/>
+          <w:szCs w:val="21"/>
+        </w:rPr>
+        <w:t>nextFloat()</w:t>
       </w:r>
     </w:p>
     <w:p>
@@ -500,25 +391,14 @@
           <w:szCs w:val="21"/>
         </w:rPr>
       </w:pPr>
-      <w:proofErr w:type="spellStart"/>
-      <w:r>
-        <w:rPr>
-          <w:rFonts w:ascii="Consolas" w:eastAsia="Times New Roman" w:hAnsi="Consolas" w:cs="Times New Roman"/>
-          <w:color w:val="000000"/>
-          <w:sz w:val="21"/>
-          <w:szCs w:val="21"/>
-        </w:rPr>
-        <w:t>nextDouble</w:t>
-      </w:r>
-      <w:proofErr w:type="spellEnd"/>
-      <w:r>
-        <w:rPr>
-          <w:rFonts w:ascii="Consolas" w:eastAsia="Times New Roman" w:hAnsi="Consolas" w:cs="Times New Roman"/>
-          <w:color w:val="000000"/>
-          <w:sz w:val="21"/>
-          <w:szCs w:val="21"/>
-        </w:rPr>
-        <w:t>()</w:t>
+      <w:r>
+        <w:rPr>
+          <w:rFonts w:ascii="Consolas" w:eastAsia="Times New Roman" w:hAnsi="Consolas" w:cs="Times New Roman"/>
+          <w:color w:val="000000"/>
+          <w:sz w:val="21"/>
+          <w:szCs w:val="21"/>
+        </w:rPr>
+        <w:t>nextDouble()</w:t>
       </w:r>
     </w:p>
     <w:p>
@@ -563,25 +443,14 @@
           <w:szCs w:val="21"/>
         </w:rPr>
       </w:pPr>
-      <w:proofErr w:type="spellStart"/>
-      <w:r>
-        <w:rPr>
-          <w:rFonts w:ascii="Consolas" w:eastAsia="Times New Roman" w:hAnsi="Consolas" w:cs="Times New Roman"/>
-          <w:color w:val="000000"/>
-          <w:sz w:val="21"/>
-          <w:szCs w:val="21"/>
-        </w:rPr>
-        <w:t>nextLine</w:t>
-      </w:r>
-      <w:proofErr w:type="spellEnd"/>
-      <w:r>
-        <w:rPr>
-          <w:rFonts w:ascii="Consolas" w:eastAsia="Times New Roman" w:hAnsi="Consolas" w:cs="Times New Roman"/>
-          <w:color w:val="000000"/>
-          <w:sz w:val="21"/>
-          <w:szCs w:val="21"/>
-        </w:rPr>
-        <w:t>()</w:t>
+      <w:r>
+        <w:rPr>
+          <w:rFonts w:ascii="Consolas" w:eastAsia="Times New Roman" w:hAnsi="Consolas" w:cs="Times New Roman"/>
+          <w:color w:val="000000"/>
+          <w:sz w:val="21"/>
+          <w:szCs w:val="21"/>
+        </w:rPr>
+        <w:t>nextLine()</w:t>
       </w:r>
     </w:p>
     <w:p>
@@ -600,25 +469,14 @@
           <w:szCs w:val="21"/>
         </w:rPr>
       </w:pPr>
-      <w:proofErr w:type="spellStart"/>
-      <w:r>
-        <w:rPr>
-          <w:rFonts w:ascii="Consolas" w:eastAsia="Times New Roman" w:hAnsi="Consolas" w:cs="Times New Roman"/>
-          <w:color w:val="000000"/>
-          <w:sz w:val="21"/>
-          <w:szCs w:val="21"/>
-        </w:rPr>
-        <w:t>nextByte</w:t>
-      </w:r>
-      <w:proofErr w:type="spellEnd"/>
-      <w:r>
-        <w:rPr>
-          <w:rFonts w:ascii="Consolas" w:eastAsia="Times New Roman" w:hAnsi="Consolas" w:cs="Times New Roman"/>
-          <w:color w:val="000000"/>
-          <w:sz w:val="21"/>
-          <w:szCs w:val="21"/>
-        </w:rPr>
-        <w:t>()</w:t>
+      <w:r>
+        <w:rPr>
+          <w:rFonts w:ascii="Consolas" w:eastAsia="Times New Roman" w:hAnsi="Consolas" w:cs="Times New Roman"/>
+          <w:color w:val="000000"/>
+          <w:sz w:val="21"/>
+          <w:szCs w:val="21"/>
+        </w:rPr>
+        <w:t>nextByte()</w:t>
       </w:r>
     </w:p>
     <w:p>
@@ -637,25 +495,14 @@
           <w:szCs w:val="21"/>
         </w:rPr>
       </w:pPr>
-      <w:proofErr w:type="spellStart"/>
-      <w:r>
-        <w:rPr>
-          <w:rFonts w:ascii="Consolas" w:eastAsia="Times New Roman" w:hAnsi="Consolas" w:cs="Times New Roman"/>
-          <w:color w:val="000000"/>
-          <w:sz w:val="21"/>
-          <w:szCs w:val="21"/>
-        </w:rPr>
-        <w:t>nextShort</w:t>
-      </w:r>
-      <w:proofErr w:type="spellEnd"/>
-      <w:r>
-        <w:rPr>
-          <w:rFonts w:ascii="Consolas" w:eastAsia="Times New Roman" w:hAnsi="Consolas" w:cs="Times New Roman"/>
-          <w:color w:val="000000"/>
-          <w:sz w:val="21"/>
-          <w:szCs w:val="21"/>
-        </w:rPr>
-        <w:t>()</w:t>
+      <w:r>
+        <w:rPr>
+          <w:rFonts w:ascii="Consolas" w:eastAsia="Times New Roman" w:hAnsi="Consolas" w:cs="Times New Roman"/>
+          <w:color w:val="000000"/>
+          <w:sz w:val="21"/>
+          <w:szCs w:val="21"/>
+        </w:rPr>
+        <w:t>nextShort()</w:t>
       </w:r>
     </w:p>
     <w:p>
@@ -674,25 +521,14 @@
           <w:szCs w:val="21"/>
         </w:rPr>
       </w:pPr>
-      <w:proofErr w:type="spellStart"/>
-      <w:r>
-        <w:rPr>
-          <w:rFonts w:ascii="Consolas" w:eastAsia="Times New Roman" w:hAnsi="Consolas" w:cs="Times New Roman"/>
-          <w:color w:val="000000"/>
-          <w:sz w:val="21"/>
-          <w:szCs w:val="21"/>
-        </w:rPr>
-        <w:t>nextLong</w:t>
-      </w:r>
-      <w:proofErr w:type="spellEnd"/>
-      <w:r>
-        <w:rPr>
-          <w:rFonts w:ascii="Consolas" w:eastAsia="Times New Roman" w:hAnsi="Consolas" w:cs="Times New Roman"/>
-          <w:color w:val="000000"/>
-          <w:sz w:val="21"/>
-          <w:szCs w:val="21"/>
-        </w:rPr>
-        <w:t>()</w:t>
+      <w:r>
+        <w:rPr>
+          <w:rFonts w:ascii="Consolas" w:eastAsia="Times New Roman" w:hAnsi="Consolas" w:cs="Times New Roman"/>
+          <w:color w:val="000000"/>
+          <w:sz w:val="21"/>
+          <w:szCs w:val="21"/>
+        </w:rPr>
+        <w:t>nextLong()</w:t>
       </w:r>
     </w:p>
     <w:p>
@@ -711,25 +547,14 @@
           <w:szCs w:val="21"/>
         </w:rPr>
       </w:pPr>
-      <w:proofErr w:type="spellStart"/>
-      <w:r>
-        <w:rPr>
-          <w:rFonts w:ascii="Consolas" w:eastAsia="Times New Roman" w:hAnsi="Consolas" w:cs="Times New Roman"/>
-          <w:color w:val="000000"/>
-          <w:sz w:val="21"/>
-          <w:szCs w:val="21"/>
-        </w:rPr>
-        <w:t>nextBoolean</w:t>
-      </w:r>
-      <w:proofErr w:type="spellEnd"/>
-      <w:r>
-        <w:rPr>
-          <w:rFonts w:ascii="Consolas" w:eastAsia="Times New Roman" w:hAnsi="Consolas" w:cs="Times New Roman"/>
-          <w:color w:val="000000"/>
-          <w:sz w:val="21"/>
-          <w:szCs w:val="21"/>
-        </w:rPr>
-        <w:t>()</w:t>
+      <w:r>
+        <w:rPr>
+          <w:rFonts w:ascii="Consolas" w:eastAsia="Times New Roman" w:hAnsi="Consolas" w:cs="Times New Roman"/>
+          <w:color w:val="000000"/>
+          <w:sz w:val="21"/>
+          <w:szCs w:val="21"/>
+        </w:rPr>
+        <w:t>nextBoolean()</w:t>
       </w:r>
     </w:p>
     <w:p>
@@ -748,25 +573,14 @@
           <w:szCs w:val="21"/>
         </w:rPr>
       </w:pPr>
-      <w:proofErr w:type="spellStart"/>
-      <w:r>
-        <w:rPr>
-          <w:rFonts w:ascii="Consolas" w:eastAsia="Times New Roman" w:hAnsi="Consolas" w:cs="Times New Roman"/>
-          <w:color w:val="000000"/>
-          <w:sz w:val="21"/>
-          <w:szCs w:val="21"/>
-        </w:rPr>
-        <w:t>hasNextInt</w:t>
-      </w:r>
-      <w:proofErr w:type="spellEnd"/>
-      <w:r>
-        <w:rPr>
-          <w:rFonts w:ascii="Consolas" w:eastAsia="Times New Roman" w:hAnsi="Consolas" w:cs="Times New Roman"/>
-          <w:color w:val="000000"/>
-          <w:sz w:val="21"/>
-          <w:szCs w:val="21"/>
-        </w:rPr>
-        <w:t>()</w:t>
+      <w:r>
+        <w:rPr>
+          <w:rFonts w:ascii="Consolas" w:eastAsia="Times New Roman" w:hAnsi="Consolas" w:cs="Times New Roman"/>
+          <w:color w:val="000000"/>
+          <w:sz w:val="21"/>
+          <w:szCs w:val="21"/>
+        </w:rPr>
+        <w:t>hasNextInt()</w:t>
       </w:r>
     </w:p>
     <w:p>
@@ -785,34 +599,195 @@
           <w:szCs w:val="21"/>
         </w:rPr>
       </w:pPr>
-      <w:proofErr w:type="spellStart"/>
-      <w:r>
-        <w:rPr>
-          <w:rFonts w:ascii="Consolas" w:eastAsia="Times New Roman" w:hAnsi="Consolas" w:cs="Times New Roman"/>
-          <w:color w:val="000000"/>
-          <w:sz w:val="21"/>
-          <w:szCs w:val="21"/>
-        </w:rPr>
-        <w:t>hasNextFloat</w:t>
-      </w:r>
-      <w:proofErr w:type="spellEnd"/>
-      <w:r>
-        <w:rPr>
-          <w:rFonts w:ascii="Consolas" w:eastAsia="Times New Roman" w:hAnsi="Consolas" w:cs="Times New Roman"/>
-          <w:color w:val="000000"/>
-          <w:sz w:val="21"/>
-          <w:szCs w:val="21"/>
-        </w:rPr>
-        <w:t>()</w:t>
+      <w:r>
+        <w:rPr>
+          <w:rFonts w:ascii="Consolas" w:eastAsia="Times New Roman" w:hAnsi="Consolas" w:cs="Times New Roman"/>
+          <w:color w:val="000000"/>
+          <w:sz w:val="21"/>
+          <w:szCs w:val="21"/>
+        </w:rPr>
+        <w:t>hasNextFloat()</w:t>
       </w:r>
     </w:p>
     <w:p/>
-    <w:p/>
     <w:p>
       <w:pPr>
         <w:pStyle w:val="Heading1"/>
       </w:pPr>
       <w:r>
+        <w:t>Data Types</w:t>
+      </w:r>
+    </w:p>
+    <w:p>
+      <w:pPr>
+        <w:jc w:val="center"/>
+      </w:pPr>
+      <w:r>
+        <w:rPr>
+          <w:noProof/>
+        </w:rPr>
+        <w:drawing>
+          <wp:inline distT="0" distB="0" distL="0" distR="0" wp14:anchorId="3412F511" wp14:editId="4DD5775B">
+            <wp:extent cx="4762982" cy="1996440"/>
+            <wp:effectExtent l="0" t="0" r="0" b="3810"/>
+            <wp:docPr id="1" name="Picture 1"/>
+            <wp:cNvGraphicFramePr>
+              <a:graphicFrameLocks xmlns:a="http://schemas.openxmlformats.org/drawingml/2006/main" noChangeAspect="1"/>
+            </wp:cNvGraphicFramePr>
+            <a:graphic xmlns:a="http://schemas.openxmlformats.org/drawingml/2006/main">
+              <a:graphicData uri="http://schemas.openxmlformats.org/drawingml/2006/picture">
+                <pic:pic xmlns:pic="http://schemas.openxmlformats.org/drawingml/2006/picture">
+                  <pic:nvPicPr>
+                    <pic:cNvPr id="1" name=""/>
+                    <pic:cNvPicPr/>
+                  </pic:nvPicPr>
+                  <pic:blipFill>
+                    <a:blip r:embed="rId5"/>
+                    <a:stretch>
+                      <a:fillRect/>
+                    </a:stretch>
+                  </pic:blipFill>
+                  <pic:spPr>
+                    <a:xfrm>
+                      <a:off x="0" y="0"/>
+                      <a:ext cx="4847724" cy="2031960"/>
+                    </a:xfrm>
+                    <a:prstGeom prst="rect">
+                      <a:avLst/>
+                    </a:prstGeom>
+                  </pic:spPr>
+                </pic:pic>
+              </a:graphicData>
+            </a:graphic>
+          </wp:inline>
+        </w:drawing>
+      </w:r>
+    </w:p>
+    <w:p>
+      <w:pPr>
+        <w:pStyle w:val="ListParagraph"/>
+        <w:numPr>
+          <w:ilvl w:val="0"/>
+          <w:numId w:val="8"/>
+        </w:numPr>
+      </w:pPr>
+      <w:r>
+        <w:t>Every variable in java must be initialize [compile-time error]</w:t>
+      </w:r>
+    </w:p>
+    <w:p>
+      <w:pPr>
+        <w:pStyle w:val="ListParagraph"/>
+        <w:numPr>
+          <w:ilvl w:val="0"/>
+          <w:numId w:val="8"/>
+        </w:numPr>
+      </w:pPr>
+      <w:r>
+        <w:t xml:space="preserve">You cannot initialize variable outside the range supported </w:t>
+      </w:r>
+      <w:r>
+        <w:t>[compile-time error]</w:t>
+      </w:r>
+    </w:p>
+    <w:p>
+      <w:pPr>
+        <w:pStyle w:val="Heading2"/>
+      </w:pPr>
+      <w:r>
+        <w:t>Rules for Variable Names</w:t>
+      </w:r>
+    </w:p>
+    <w:p>
+      <w:pPr>
+        <w:pStyle w:val="ListParagraph"/>
+        <w:numPr>
+          <w:ilvl w:val="0"/>
+          <w:numId w:val="9"/>
+        </w:numPr>
+      </w:pPr>
+      <w:r>
+        <w:t>Case Sensitive</w:t>
+      </w:r>
+    </w:p>
+    <w:p>
+      <w:pPr>
+        <w:pStyle w:val="ListParagraph"/>
+        <w:numPr>
+          <w:ilvl w:val="0"/>
+          <w:numId w:val="9"/>
+        </w:numPr>
+      </w:pPr>
+      <w:r>
+        <w:t>Contains Alphabets, Numbers, _ or $</w:t>
+      </w:r>
+    </w:p>
+    <w:p>
+      <w:pPr>
+        <w:pStyle w:val="ListParagraph"/>
+        <w:numPr>
+          <w:ilvl w:val="0"/>
+          <w:numId w:val="9"/>
+        </w:numPr>
+      </w:pPr>
+      <w:r>
+        <w:lastRenderedPageBreak/>
+        <w:t>Start with Alphabet,_ or $</w:t>
+      </w:r>
+    </w:p>
+    <w:p>
+      <w:pPr>
+        <w:pStyle w:val="ListParagraph"/>
+        <w:numPr>
+          <w:ilvl w:val="0"/>
+          <w:numId w:val="9"/>
+        </w:numPr>
+      </w:pPr>
+      <w:r>
+        <w:t>Should not be a keyword</w:t>
+      </w:r>
+    </w:p>
+    <w:p>
+      <w:pPr>
+        <w:pStyle w:val="ListParagraph"/>
+        <w:numPr>
+          <w:ilvl w:val="0"/>
+          <w:numId w:val="9"/>
+        </w:numPr>
+      </w:pPr>
+      <w:r>
+        <w:t>Should not be a class name, if class is also in use</w:t>
+      </w:r>
+    </w:p>
+    <w:p>
+      <w:pPr>
+        <w:pStyle w:val="ListParagraph"/>
+        <w:numPr>
+          <w:ilvl w:val="0"/>
+          <w:numId w:val="9"/>
+        </w:numPr>
+      </w:pPr>
+      <w:r>
+        <w:t>No limit on length of name</w:t>
+      </w:r>
+    </w:p>
+    <w:p>
+      <w:pPr>
+        <w:pStyle w:val="ListParagraph"/>
+        <w:numPr>
+          <w:ilvl w:val="0"/>
+          <w:numId w:val="9"/>
+        </w:numPr>
+      </w:pPr>
+      <w:r>
+        <w:t xml:space="preserve">Follow Camel cases </w:t>
+      </w:r>
+    </w:p>
+    <w:p>
+      <w:pPr>
+        <w:pStyle w:val="Heading1"/>
+      </w:pPr>
+      <w:r>
         <w:t>Reference</w:t>
       </w:r>
     </w:p>
@@ -820,7 +795,7 @@
       <w:r>
         <w:tab/>
       </w:r>
-      <w:hyperlink r:id="rId5" w:history="1">
+      <w:hyperlink r:id="rId6" w:history="1">
         <w:r>
           <w:rPr>
             <w:rStyle w:val="Hyperlink"/>
@@ -1294,6 +1269,232 @@
     </w:lvl>
   </w:abstractNum>
   <w:abstractNum w:abstractNumId="4" w15:restartNumberingAfterBreak="0">
+    <w:nsid w:val="4AC11449"/>
+    <w:multiLevelType w:val="hybridMultilevel"/>
+    <w:tmpl w:val="EF5C2B84"/>
+    <w:lvl w:ilvl="0" w:tplc="0409000D">
+      <w:start w:val="1"/>
+      <w:numFmt w:val="bullet"/>
+      <w:lvlText w:val=""/>
+      <w:lvlJc w:val="left"/>
+      <w:pPr>
+        <w:ind w:left="720" w:hanging="360"/>
+      </w:pPr>
+      <w:rPr>
+        <w:rFonts w:ascii="Wingdings" w:hAnsi="Wingdings" w:hint="default"/>
+      </w:rPr>
+    </w:lvl>
+    <w:lvl w:ilvl="1" w:tplc="04090003" w:tentative="1">
+      <w:start w:val="1"/>
+      <w:numFmt w:val="bullet"/>
+      <w:lvlText w:val="o"/>
+      <w:lvlJc w:val="left"/>
+      <w:pPr>
+        <w:ind w:left="1440" w:hanging="360"/>
+      </w:pPr>
+      <w:rPr>
+        <w:rFonts w:ascii="Courier New" w:hAnsi="Courier New" w:cs="Courier New" w:hint="default"/>
+      </w:rPr>
+    </w:lvl>
+    <w:lvl w:ilvl="2" w:tplc="04090005" w:tentative="1">
+      <w:start w:val="1"/>
+      <w:numFmt w:val="bullet"/>
+      <w:lvlText w:val=""/>
+      <w:lvlJc w:val="left"/>
+      <w:pPr>
+        <w:ind w:left="2160" w:hanging="360"/>
+      </w:pPr>
+      <w:rPr>
+        <w:rFonts w:ascii="Wingdings" w:hAnsi="Wingdings" w:hint="default"/>
+      </w:rPr>
+    </w:lvl>
+    <w:lvl w:ilvl="3" w:tplc="04090001" w:tentative="1">
+      <w:start w:val="1"/>
+      <w:numFmt w:val="bullet"/>
+      <w:lvlText w:val=""/>
+      <w:lvlJc w:val="left"/>
+      <w:pPr>
+        <w:ind w:left="2880" w:hanging="360"/>
+      </w:pPr>
+      <w:rPr>
+        <w:rFonts w:ascii="Symbol" w:hAnsi="Symbol" w:hint="default"/>
+      </w:rPr>
+    </w:lvl>
+    <w:lvl w:ilvl="4" w:tplc="04090003" w:tentative="1">
+      <w:start w:val="1"/>
+      <w:numFmt w:val="bullet"/>
+      <w:lvlText w:val="o"/>
+      <w:lvlJc w:val="left"/>
+      <w:pPr>
+        <w:ind w:left="3600" w:hanging="360"/>
+      </w:pPr>
+      <w:rPr>
+        <w:rFonts w:ascii="Courier New" w:hAnsi="Courier New" w:cs="Courier New" w:hint="default"/>
+      </w:rPr>
+    </w:lvl>
+    <w:lvl w:ilvl="5" w:tplc="04090005" w:tentative="1">
+      <w:start w:val="1"/>
+      <w:numFmt w:val="bullet"/>
+      <w:lvlText w:val=""/>
+      <w:lvlJc w:val="left"/>
+      <w:pPr>
+        <w:ind w:left="4320" w:hanging="360"/>
+      </w:pPr>
+      <w:rPr>
+        <w:rFonts w:ascii="Wingdings" w:hAnsi="Wingdings" w:hint="default"/>
+      </w:rPr>
+    </w:lvl>
+    <w:lvl w:ilvl="6" w:tplc="04090001" w:tentative="1">
+      <w:start w:val="1"/>
+      <w:numFmt w:val="bullet"/>
+      <w:lvlText w:val=""/>
+      <w:lvlJc w:val="left"/>
+      <w:pPr>
+        <w:ind w:left="5040" w:hanging="360"/>
+      </w:pPr>
+      <w:rPr>
+        <w:rFonts w:ascii="Symbol" w:hAnsi="Symbol" w:hint="default"/>
+      </w:rPr>
+    </w:lvl>
+    <w:lvl w:ilvl="7" w:tplc="04090003" w:tentative="1">
+      <w:start w:val="1"/>
+      <w:numFmt w:val="bullet"/>
+      <w:lvlText w:val="o"/>
+      <w:lvlJc w:val="left"/>
+      <w:pPr>
+        <w:ind w:left="5760" w:hanging="360"/>
+      </w:pPr>
+      <w:rPr>
+        <w:rFonts w:ascii="Courier New" w:hAnsi="Courier New" w:cs="Courier New" w:hint="default"/>
+      </w:rPr>
+    </w:lvl>
+    <w:lvl w:ilvl="8" w:tplc="04090005" w:tentative="1">
+      <w:start w:val="1"/>
+      <w:numFmt w:val="bullet"/>
+      <w:lvlText w:val=""/>
+      <w:lvlJc w:val="left"/>
+      <w:pPr>
+        <w:ind w:left="6480" w:hanging="360"/>
+      </w:pPr>
+      <w:rPr>
+        <w:rFonts w:ascii="Wingdings" w:hAnsi="Wingdings" w:hint="default"/>
+      </w:rPr>
+    </w:lvl>
+  </w:abstractNum>
+  <w:abstractNum w:abstractNumId="5" w15:restartNumberingAfterBreak="0">
+    <w:nsid w:val="544657F6"/>
+    <w:multiLevelType w:val="hybridMultilevel"/>
+    <w:tmpl w:val="93B4E7A8"/>
+    <w:lvl w:ilvl="0" w:tplc="04090001">
+      <w:start w:val="1"/>
+      <w:numFmt w:val="bullet"/>
+      <w:lvlText w:val=""/>
+      <w:lvlJc w:val="left"/>
+      <w:pPr>
+        <w:ind w:left="720" w:hanging="360"/>
+      </w:pPr>
+      <w:rPr>
+        <w:rFonts w:ascii="Symbol" w:hAnsi="Symbol" w:hint="default"/>
+      </w:rPr>
+    </w:lvl>
+    <w:lvl w:ilvl="1" w:tplc="04090003" w:tentative="1">
+      <w:start w:val="1"/>
+      <w:numFmt w:val="bullet"/>
+      <w:lvlText w:val="o"/>
+      <w:lvlJc w:val="left"/>
+      <w:pPr>
+        <w:ind w:left="1440" w:hanging="360"/>
+      </w:pPr>
+      <w:rPr>
+        <w:rFonts w:ascii="Courier New" w:hAnsi="Courier New" w:cs="Courier New" w:hint="default"/>
+      </w:rPr>
+    </w:lvl>
+    <w:lvl w:ilvl="2" w:tplc="04090005" w:tentative="1">
+      <w:start w:val="1"/>
+      <w:numFmt w:val="bullet"/>
+      <w:lvlText w:val=""/>
+      <w:lvlJc w:val="left"/>
+      <w:pPr>
+        <w:ind w:left="2160" w:hanging="360"/>
+      </w:pPr>
+      <w:rPr>
+        <w:rFonts w:ascii="Wingdings" w:hAnsi="Wingdings" w:hint="default"/>
+      </w:rPr>
+    </w:lvl>
+    <w:lvl w:ilvl="3" w:tplc="04090001" w:tentative="1">
+      <w:start w:val="1"/>
+      <w:numFmt w:val="bullet"/>
+      <w:lvlText w:val=""/>
+      <w:lvlJc w:val="left"/>
+      <w:pPr>
+        <w:ind w:left="2880" w:hanging="360"/>
+      </w:pPr>
+      <w:rPr>
+        <w:rFonts w:ascii="Symbol" w:hAnsi="Symbol" w:hint="default"/>
+      </w:rPr>
+    </w:lvl>
+    <w:lvl w:ilvl="4" w:tplc="04090003" w:tentative="1">
+      <w:start w:val="1"/>
+      <w:numFmt w:val="bullet"/>
+      <w:lvlText w:val="o"/>
+      <w:lvlJc w:val="left"/>
+      <w:pPr>
+        <w:ind w:left="3600" w:hanging="360"/>
+      </w:pPr>
+      <w:rPr>
+        <w:rFonts w:ascii="Courier New" w:hAnsi="Courier New" w:cs="Courier New" w:hint="default"/>
+      </w:rPr>
+    </w:lvl>
+    <w:lvl w:ilvl="5" w:tplc="04090005" w:tentative="1">
+      <w:start w:val="1"/>
+      <w:numFmt w:val="bullet"/>
+      <w:lvlText w:val=""/>
+      <w:lvlJc w:val="left"/>
+      <w:pPr>
+        <w:ind w:left="4320" w:hanging="360"/>
+      </w:pPr>
+      <w:rPr>
+        <w:rFonts w:ascii="Wingdings" w:hAnsi="Wingdings" w:hint="default"/>
+      </w:rPr>
+    </w:lvl>
+    <w:lvl w:ilvl="6" w:tplc="04090001" w:tentative="1">
+      <w:start w:val="1"/>
+      <w:numFmt w:val="bullet"/>
+      <w:lvlText w:val=""/>
+      <w:lvlJc w:val="left"/>
+      <w:pPr>
+        <w:ind w:left="5040" w:hanging="360"/>
+      </w:pPr>
+      <w:rPr>
+        <w:rFonts w:ascii="Symbol" w:hAnsi="Symbol" w:hint="default"/>
+      </w:rPr>
+    </w:lvl>
+    <w:lvl w:ilvl="7" w:tplc="04090003" w:tentative="1">
+      <w:start w:val="1"/>
+      <w:numFmt w:val="bullet"/>
+      <w:lvlText w:val="o"/>
+      <w:lvlJc w:val="left"/>
+      <w:pPr>
+        <w:ind w:left="5760" w:hanging="360"/>
+      </w:pPr>
+      <w:rPr>
+        <w:rFonts w:ascii="Courier New" w:hAnsi="Courier New" w:cs="Courier New" w:hint="default"/>
+      </w:rPr>
+    </w:lvl>
+    <w:lvl w:ilvl="8" w:tplc="04090005" w:tentative="1">
+      <w:start w:val="1"/>
+      <w:numFmt w:val="bullet"/>
+      <w:lvlText w:val=""/>
+      <w:lvlJc w:val="left"/>
+      <w:pPr>
+        <w:ind w:left="6480" w:hanging="360"/>
+      </w:pPr>
+      <w:rPr>
+        <w:rFonts w:ascii="Wingdings" w:hAnsi="Wingdings" w:hint="default"/>
+      </w:rPr>
+    </w:lvl>
+  </w:abstractNum>
+  <w:abstractNum w:abstractNumId="6" w15:restartNumberingAfterBreak="0">
     <w:nsid w:val="59E57556"/>
     <w:multiLevelType w:val="hybridMultilevel"/>
     <w:tmpl w:val="A394DDD0"/>
@@ -1379,7 +1580,7 @@
       </w:pPr>
     </w:lvl>
   </w:abstractNum>
-  <w:abstractNum w:abstractNumId="5" w15:restartNumberingAfterBreak="0">
+  <w:abstractNum w:abstractNumId="7" w15:restartNumberingAfterBreak="0">
     <w:nsid w:val="78EC4332"/>
     <w:multiLevelType w:val="hybridMultilevel"/>
     <w:tmpl w:val="23829902"/>
@@ -1492,7 +1693,7 @@
       </w:rPr>
     </w:lvl>
   </w:abstractNum>
-  <w:abstractNum w:abstractNumId="6" w15:restartNumberingAfterBreak="0">
+  <w:abstractNum w:abstractNumId="8" w15:restartNumberingAfterBreak="0">
     <w:nsid w:val="79114856"/>
     <w:multiLevelType w:val="hybridMultilevel"/>
     <w:tmpl w:val="22B8521E"/>
@@ -1588,19 +1789,25 @@
     <w:abstractNumId w:val="0"/>
   </w:num>
   <w:num w:numId="3">
-    <w:abstractNumId w:val="5"/>
+    <w:abstractNumId w:val="7"/>
   </w:num>
   <w:num w:numId="4">
-    <w:abstractNumId w:val="6"/>
+    <w:abstractNumId w:val="8"/>
   </w:num>
   <w:num w:numId="5">
-    <w:abstractNumId w:val="4"/>
+    <w:abstractNumId w:val="6"/>
   </w:num>
   <w:num w:numId="6">
     <w:abstractNumId w:val="3"/>
   </w:num>
   <w:num w:numId="7">
     <w:abstractNumId w:val="1"/>
+  </w:num>
+  <w:num w:numId="8">
+    <w:abstractNumId w:val="5"/>
+  </w:num>
+  <w:num w:numId="9">
+    <w:abstractNumId w:val="4"/>
   </w:num>
 </w:numbering>
 </file>

</xml_diff>

<commit_message>
Added notes on Java Features and Architecture
</commit_message>
<xml_diff>
--- a/documents/Notes.docx
+++ b/documents/Notes.docx
@@ -24,8 +24,13 @@
       <w:r>
         <w:t>“</w:t>
       </w:r>
-      <w:r>
-        <w:t>java.lang.*</w:t>
+      <w:proofErr w:type="spellStart"/>
+      <w:r>
+        <w:t>java.lang</w:t>
+      </w:r>
+      <w:proofErr w:type="spellEnd"/>
+      <w:r>
+        <w:t>.*</w:t>
       </w:r>
       <w:r>
         <w:t>” package  import automatically</w:t>
@@ -149,7 +154,27 @@
           <w:sz w:val="21"/>
           <w:szCs w:val="21"/>
         </w:rPr>
-        <w:t>[] args)</w:t>
+        <w:t>[] </w:t>
+      </w:r>
+      <w:proofErr w:type="spellStart"/>
+      <w:r>
+        <w:rPr>
+          <w:rFonts w:ascii="Consolas" w:eastAsia="Times New Roman" w:hAnsi="Consolas" w:cs="Times New Roman"/>
+          <w:color w:val="000000"/>
+          <w:sz w:val="21"/>
+          <w:szCs w:val="21"/>
+        </w:rPr>
+        <w:t>args</w:t>
+      </w:r>
+      <w:proofErr w:type="spellEnd"/>
+      <w:r>
+        <w:rPr>
+          <w:rFonts w:ascii="Consolas" w:eastAsia="Times New Roman" w:hAnsi="Consolas" w:cs="Times New Roman"/>
+          <w:color w:val="000000"/>
+          <w:sz w:val="21"/>
+          <w:szCs w:val="21"/>
+        </w:rPr>
+        <w:t>)</w:t>
       </w:r>
       <w:r>
         <w:rPr>
@@ -177,6 +202,7 @@
           <w:szCs w:val="21"/>
         </w:rPr>
       </w:pPr>
+      <w:proofErr w:type="spellStart"/>
       <w:r>
         <w:rPr>
           <w:rFonts w:ascii="Consolas" w:eastAsia="Times New Roman" w:hAnsi="Consolas" w:cs="Times New Roman"/>
@@ -193,7 +219,17 @@
           <w:sz w:val="21"/>
           <w:szCs w:val="21"/>
         </w:rPr>
-        <w:t>avap tool to see all methods of class</w:t>
+        <w:t>avap</w:t>
+      </w:r>
+      <w:proofErr w:type="spellEnd"/>
+      <w:r>
+        <w:rPr>
+          <w:rFonts w:ascii="Consolas" w:eastAsia="Times New Roman" w:hAnsi="Consolas" w:cs="Times New Roman"/>
+          <w:color w:val="000000"/>
+          <w:sz w:val="21"/>
+          <w:szCs w:val="21"/>
+        </w:rPr>
+        <w:t xml:space="preserve"> tool to see all methods of class</w:t>
       </w:r>
     </w:p>
     <w:p>
@@ -215,8 +251,39 @@
           <w:sz w:val="21"/>
           <w:szCs w:val="21"/>
         </w:rPr>
-        <w:t>$ javap java.utils.Scanner</w:t>
-      </w:r>
+        <w:t xml:space="preserve">$ </w:t>
+      </w:r>
+      <w:proofErr w:type="spellStart"/>
+      <w:r>
+        <w:rPr>
+          <w:rFonts w:ascii="Consolas" w:eastAsia="Times New Roman" w:hAnsi="Consolas" w:cs="Times New Roman"/>
+          <w:color w:val="000000"/>
+          <w:sz w:val="21"/>
+          <w:szCs w:val="21"/>
+        </w:rPr>
+        <w:t>javap</w:t>
+      </w:r>
+      <w:proofErr w:type="spellEnd"/>
+      <w:r>
+        <w:rPr>
+          <w:rFonts w:ascii="Consolas" w:eastAsia="Times New Roman" w:hAnsi="Consolas" w:cs="Times New Roman"/>
+          <w:color w:val="000000"/>
+          <w:sz w:val="21"/>
+          <w:szCs w:val="21"/>
+        </w:rPr>
+        <w:t xml:space="preserve"> </w:t>
+      </w:r>
+      <w:proofErr w:type="spellStart"/>
+      <w:r>
+        <w:rPr>
+          <w:rFonts w:ascii="Consolas" w:eastAsia="Times New Roman" w:hAnsi="Consolas" w:cs="Times New Roman"/>
+          <w:color w:val="000000"/>
+          <w:sz w:val="21"/>
+          <w:szCs w:val="21"/>
+        </w:rPr>
+        <w:t>java.utils.Scanner</w:t>
+      </w:r>
+      <w:proofErr w:type="spellEnd"/>
     </w:p>
     <w:p>
       <w:pPr>
@@ -267,7 +334,27 @@
           <w:sz w:val="21"/>
           <w:szCs w:val="21"/>
         </w:rPr>
-        <w:t>Use Scanner class from “java.utils.*” package</w:t>
+        <w:t>Use Scanner class from “</w:t>
+      </w:r>
+      <w:proofErr w:type="spellStart"/>
+      <w:r>
+        <w:rPr>
+          <w:rFonts w:ascii="Consolas" w:eastAsia="Times New Roman" w:hAnsi="Consolas" w:cs="Times New Roman"/>
+          <w:color w:val="000000"/>
+          <w:sz w:val="21"/>
+          <w:szCs w:val="21"/>
+        </w:rPr>
+        <w:t>java.utils</w:t>
+      </w:r>
+      <w:proofErr w:type="spellEnd"/>
+      <w:r>
+        <w:rPr>
+          <w:rFonts w:ascii="Consolas" w:eastAsia="Times New Roman" w:hAnsi="Consolas" w:cs="Times New Roman"/>
+          <w:color w:val="000000"/>
+          <w:sz w:val="21"/>
+          <w:szCs w:val="21"/>
+        </w:rPr>
+        <w:t>.*” package</w:t>
       </w:r>
     </w:p>
     <w:p>
@@ -339,14 +426,25 @@
           <w:szCs w:val="21"/>
         </w:rPr>
       </w:pPr>
-      <w:r>
-        <w:rPr>
-          <w:rFonts w:ascii="Consolas" w:eastAsia="Times New Roman" w:hAnsi="Consolas" w:cs="Times New Roman"/>
-          <w:color w:val="000000"/>
-          <w:sz w:val="21"/>
-          <w:szCs w:val="21"/>
-        </w:rPr>
-        <w:t>nextInt()</w:t>
+      <w:proofErr w:type="spellStart"/>
+      <w:r>
+        <w:rPr>
+          <w:rFonts w:ascii="Consolas" w:eastAsia="Times New Roman" w:hAnsi="Consolas" w:cs="Times New Roman"/>
+          <w:color w:val="000000"/>
+          <w:sz w:val="21"/>
+          <w:szCs w:val="21"/>
+        </w:rPr>
+        <w:t>nextInt</w:t>
+      </w:r>
+      <w:proofErr w:type="spellEnd"/>
+      <w:r>
+        <w:rPr>
+          <w:rFonts w:ascii="Consolas" w:eastAsia="Times New Roman" w:hAnsi="Consolas" w:cs="Times New Roman"/>
+          <w:color w:val="000000"/>
+          <w:sz w:val="21"/>
+          <w:szCs w:val="21"/>
+        </w:rPr>
+        <w:t>()</w:t>
       </w:r>
     </w:p>
     <w:p>
@@ -365,14 +463,25 @@
           <w:szCs w:val="21"/>
         </w:rPr>
       </w:pPr>
-      <w:r>
-        <w:rPr>
-          <w:rFonts w:ascii="Consolas" w:eastAsia="Times New Roman" w:hAnsi="Consolas" w:cs="Times New Roman"/>
-          <w:color w:val="000000"/>
-          <w:sz w:val="21"/>
-          <w:szCs w:val="21"/>
-        </w:rPr>
-        <w:t>nextFloat()</w:t>
+      <w:proofErr w:type="spellStart"/>
+      <w:r>
+        <w:rPr>
+          <w:rFonts w:ascii="Consolas" w:eastAsia="Times New Roman" w:hAnsi="Consolas" w:cs="Times New Roman"/>
+          <w:color w:val="000000"/>
+          <w:sz w:val="21"/>
+          <w:szCs w:val="21"/>
+        </w:rPr>
+        <w:t>nextFloat</w:t>
+      </w:r>
+      <w:proofErr w:type="spellEnd"/>
+      <w:r>
+        <w:rPr>
+          <w:rFonts w:ascii="Consolas" w:eastAsia="Times New Roman" w:hAnsi="Consolas" w:cs="Times New Roman"/>
+          <w:color w:val="000000"/>
+          <w:sz w:val="21"/>
+          <w:szCs w:val="21"/>
+        </w:rPr>
+        <w:t>()</w:t>
       </w:r>
     </w:p>
     <w:p>
@@ -391,14 +500,25 @@
           <w:szCs w:val="21"/>
         </w:rPr>
       </w:pPr>
-      <w:r>
-        <w:rPr>
-          <w:rFonts w:ascii="Consolas" w:eastAsia="Times New Roman" w:hAnsi="Consolas" w:cs="Times New Roman"/>
-          <w:color w:val="000000"/>
-          <w:sz w:val="21"/>
-          <w:szCs w:val="21"/>
-        </w:rPr>
-        <w:t>nextDouble()</w:t>
+      <w:proofErr w:type="spellStart"/>
+      <w:r>
+        <w:rPr>
+          <w:rFonts w:ascii="Consolas" w:eastAsia="Times New Roman" w:hAnsi="Consolas" w:cs="Times New Roman"/>
+          <w:color w:val="000000"/>
+          <w:sz w:val="21"/>
+          <w:szCs w:val="21"/>
+        </w:rPr>
+        <w:t>nextDouble</w:t>
+      </w:r>
+      <w:proofErr w:type="spellEnd"/>
+      <w:r>
+        <w:rPr>
+          <w:rFonts w:ascii="Consolas" w:eastAsia="Times New Roman" w:hAnsi="Consolas" w:cs="Times New Roman"/>
+          <w:color w:val="000000"/>
+          <w:sz w:val="21"/>
+          <w:szCs w:val="21"/>
+        </w:rPr>
+        <w:t>()</w:t>
       </w:r>
     </w:p>
     <w:p>
@@ -443,14 +563,25 @@
           <w:szCs w:val="21"/>
         </w:rPr>
       </w:pPr>
-      <w:r>
-        <w:rPr>
-          <w:rFonts w:ascii="Consolas" w:eastAsia="Times New Roman" w:hAnsi="Consolas" w:cs="Times New Roman"/>
-          <w:color w:val="000000"/>
-          <w:sz w:val="21"/>
-          <w:szCs w:val="21"/>
-        </w:rPr>
-        <w:t>nextLine()</w:t>
+      <w:proofErr w:type="spellStart"/>
+      <w:r>
+        <w:rPr>
+          <w:rFonts w:ascii="Consolas" w:eastAsia="Times New Roman" w:hAnsi="Consolas" w:cs="Times New Roman"/>
+          <w:color w:val="000000"/>
+          <w:sz w:val="21"/>
+          <w:szCs w:val="21"/>
+        </w:rPr>
+        <w:t>nextLine</w:t>
+      </w:r>
+      <w:proofErr w:type="spellEnd"/>
+      <w:r>
+        <w:rPr>
+          <w:rFonts w:ascii="Consolas" w:eastAsia="Times New Roman" w:hAnsi="Consolas" w:cs="Times New Roman"/>
+          <w:color w:val="000000"/>
+          <w:sz w:val="21"/>
+          <w:szCs w:val="21"/>
+        </w:rPr>
+        <w:t>()</w:t>
       </w:r>
     </w:p>
     <w:p>
@@ -469,14 +600,25 @@
           <w:szCs w:val="21"/>
         </w:rPr>
       </w:pPr>
-      <w:r>
-        <w:rPr>
-          <w:rFonts w:ascii="Consolas" w:eastAsia="Times New Roman" w:hAnsi="Consolas" w:cs="Times New Roman"/>
-          <w:color w:val="000000"/>
-          <w:sz w:val="21"/>
-          <w:szCs w:val="21"/>
-        </w:rPr>
-        <w:t>nextByte()</w:t>
+      <w:proofErr w:type="spellStart"/>
+      <w:r>
+        <w:rPr>
+          <w:rFonts w:ascii="Consolas" w:eastAsia="Times New Roman" w:hAnsi="Consolas" w:cs="Times New Roman"/>
+          <w:color w:val="000000"/>
+          <w:sz w:val="21"/>
+          <w:szCs w:val="21"/>
+        </w:rPr>
+        <w:t>nextByte</w:t>
+      </w:r>
+      <w:proofErr w:type="spellEnd"/>
+      <w:r>
+        <w:rPr>
+          <w:rFonts w:ascii="Consolas" w:eastAsia="Times New Roman" w:hAnsi="Consolas" w:cs="Times New Roman"/>
+          <w:color w:val="000000"/>
+          <w:sz w:val="21"/>
+          <w:szCs w:val="21"/>
+        </w:rPr>
+        <w:t>()</w:t>
       </w:r>
     </w:p>
     <w:p>
@@ -495,14 +637,25 @@
           <w:szCs w:val="21"/>
         </w:rPr>
       </w:pPr>
-      <w:r>
-        <w:rPr>
-          <w:rFonts w:ascii="Consolas" w:eastAsia="Times New Roman" w:hAnsi="Consolas" w:cs="Times New Roman"/>
-          <w:color w:val="000000"/>
-          <w:sz w:val="21"/>
-          <w:szCs w:val="21"/>
-        </w:rPr>
-        <w:t>nextShort()</w:t>
+      <w:proofErr w:type="spellStart"/>
+      <w:r>
+        <w:rPr>
+          <w:rFonts w:ascii="Consolas" w:eastAsia="Times New Roman" w:hAnsi="Consolas" w:cs="Times New Roman"/>
+          <w:color w:val="000000"/>
+          <w:sz w:val="21"/>
+          <w:szCs w:val="21"/>
+        </w:rPr>
+        <w:t>nextShort</w:t>
+      </w:r>
+      <w:proofErr w:type="spellEnd"/>
+      <w:r>
+        <w:rPr>
+          <w:rFonts w:ascii="Consolas" w:eastAsia="Times New Roman" w:hAnsi="Consolas" w:cs="Times New Roman"/>
+          <w:color w:val="000000"/>
+          <w:sz w:val="21"/>
+          <w:szCs w:val="21"/>
+        </w:rPr>
+        <w:t>()</w:t>
       </w:r>
     </w:p>
     <w:p>
@@ -521,14 +674,25 @@
           <w:szCs w:val="21"/>
         </w:rPr>
       </w:pPr>
-      <w:r>
-        <w:rPr>
-          <w:rFonts w:ascii="Consolas" w:eastAsia="Times New Roman" w:hAnsi="Consolas" w:cs="Times New Roman"/>
-          <w:color w:val="000000"/>
-          <w:sz w:val="21"/>
-          <w:szCs w:val="21"/>
-        </w:rPr>
-        <w:t>nextLong()</w:t>
+      <w:proofErr w:type="spellStart"/>
+      <w:r>
+        <w:rPr>
+          <w:rFonts w:ascii="Consolas" w:eastAsia="Times New Roman" w:hAnsi="Consolas" w:cs="Times New Roman"/>
+          <w:color w:val="000000"/>
+          <w:sz w:val="21"/>
+          <w:szCs w:val="21"/>
+        </w:rPr>
+        <w:t>nextLong</w:t>
+      </w:r>
+      <w:proofErr w:type="spellEnd"/>
+      <w:r>
+        <w:rPr>
+          <w:rFonts w:ascii="Consolas" w:eastAsia="Times New Roman" w:hAnsi="Consolas" w:cs="Times New Roman"/>
+          <w:color w:val="000000"/>
+          <w:sz w:val="21"/>
+          <w:szCs w:val="21"/>
+        </w:rPr>
+        <w:t>()</w:t>
       </w:r>
     </w:p>
     <w:p>
@@ -547,14 +711,25 @@
           <w:szCs w:val="21"/>
         </w:rPr>
       </w:pPr>
-      <w:r>
-        <w:rPr>
-          <w:rFonts w:ascii="Consolas" w:eastAsia="Times New Roman" w:hAnsi="Consolas" w:cs="Times New Roman"/>
-          <w:color w:val="000000"/>
-          <w:sz w:val="21"/>
-          <w:szCs w:val="21"/>
-        </w:rPr>
-        <w:t>nextBoolean()</w:t>
+      <w:proofErr w:type="spellStart"/>
+      <w:r>
+        <w:rPr>
+          <w:rFonts w:ascii="Consolas" w:eastAsia="Times New Roman" w:hAnsi="Consolas" w:cs="Times New Roman"/>
+          <w:color w:val="000000"/>
+          <w:sz w:val="21"/>
+          <w:szCs w:val="21"/>
+        </w:rPr>
+        <w:t>nextBoolean</w:t>
+      </w:r>
+      <w:proofErr w:type="spellEnd"/>
+      <w:r>
+        <w:rPr>
+          <w:rFonts w:ascii="Consolas" w:eastAsia="Times New Roman" w:hAnsi="Consolas" w:cs="Times New Roman"/>
+          <w:color w:val="000000"/>
+          <w:sz w:val="21"/>
+          <w:szCs w:val="21"/>
+        </w:rPr>
+        <w:t>()</w:t>
       </w:r>
     </w:p>
     <w:p>
@@ -573,14 +748,25 @@
           <w:szCs w:val="21"/>
         </w:rPr>
       </w:pPr>
-      <w:r>
-        <w:rPr>
-          <w:rFonts w:ascii="Consolas" w:eastAsia="Times New Roman" w:hAnsi="Consolas" w:cs="Times New Roman"/>
-          <w:color w:val="000000"/>
-          <w:sz w:val="21"/>
-          <w:szCs w:val="21"/>
-        </w:rPr>
-        <w:t>hasNextInt()</w:t>
+      <w:proofErr w:type="spellStart"/>
+      <w:r>
+        <w:rPr>
+          <w:rFonts w:ascii="Consolas" w:eastAsia="Times New Roman" w:hAnsi="Consolas" w:cs="Times New Roman"/>
+          <w:color w:val="000000"/>
+          <w:sz w:val="21"/>
+          <w:szCs w:val="21"/>
+        </w:rPr>
+        <w:t>hasNextInt</w:t>
+      </w:r>
+      <w:proofErr w:type="spellEnd"/>
+      <w:r>
+        <w:rPr>
+          <w:rFonts w:ascii="Consolas" w:eastAsia="Times New Roman" w:hAnsi="Consolas" w:cs="Times New Roman"/>
+          <w:color w:val="000000"/>
+          <w:sz w:val="21"/>
+          <w:szCs w:val="21"/>
+        </w:rPr>
+        <w:t>()</w:t>
       </w:r>
     </w:p>
     <w:p>
@@ -599,14 +785,25 @@
           <w:szCs w:val="21"/>
         </w:rPr>
       </w:pPr>
-      <w:r>
-        <w:rPr>
-          <w:rFonts w:ascii="Consolas" w:eastAsia="Times New Roman" w:hAnsi="Consolas" w:cs="Times New Roman"/>
-          <w:color w:val="000000"/>
-          <w:sz w:val="21"/>
-          <w:szCs w:val="21"/>
-        </w:rPr>
-        <w:t>hasNextFloat()</w:t>
+      <w:proofErr w:type="spellStart"/>
+      <w:r>
+        <w:rPr>
+          <w:rFonts w:ascii="Consolas" w:eastAsia="Times New Roman" w:hAnsi="Consolas" w:cs="Times New Roman"/>
+          <w:color w:val="000000"/>
+          <w:sz w:val="21"/>
+          <w:szCs w:val="21"/>
+        </w:rPr>
+        <w:t>hasNextFloat</w:t>
+      </w:r>
+      <w:proofErr w:type="spellEnd"/>
+      <w:r>
+        <w:rPr>
+          <w:rFonts w:ascii="Consolas" w:eastAsia="Times New Roman" w:hAnsi="Consolas" w:cs="Times New Roman"/>
+          <w:color w:val="000000"/>
+          <w:sz w:val="21"/>
+          <w:szCs w:val="21"/>
+        </w:rPr>
+        <w:t>()</w:t>
       </w:r>
     </w:p>
     <w:p/>
@@ -684,10 +881,7 @@
         </w:numPr>
       </w:pPr>
       <w:r>
-        <w:t xml:space="preserve">You cannot initialize variable outside the range supported </w:t>
-      </w:r>
-      <w:r>
-        <w:t>[compile-time error]</w:t>
+        <w:t>You cannot initialize variable outside the range supported [compile-time error]</w:t>
       </w:r>
     </w:p>
     <w:p>
@@ -783,11 +977,266 @@
         <w:t xml:space="preserve">Follow Camel cases </w:t>
       </w:r>
     </w:p>
+    <w:p/>
     <w:p>
       <w:pPr>
         <w:pStyle w:val="Heading1"/>
       </w:pPr>
       <w:r>
+        <w:t>Features and Architecture</w:t>
+      </w:r>
+    </w:p>
+    <w:p>
+      <w:pPr>
+        <w:pStyle w:val="Heading2"/>
+      </w:pPr>
+      <w:r>
+        <w:t>JVM Architecture</w:t>
+      </w:r>
+    </w:p>
+    <w:p>
+      <w:r>
+        <w:rPr>
+          <w:noProof/>
+        </w:rPr>
+        <w:drawing>
+          <wp:inline distT="0" distB="0" distL="0" distR="0" wp14:anchorId="5E840369" wp14:editId="2B3ADD30">
+            <wp:extent cx="5943600" cy="2500132"/>
+            <wp:effectExtent l="0" t="0" r="0" b="0"/>
+            <wp:docPr id="2" name="Picture 2" descr="Diagram&#10;&#10;Description automatically generated"/>
+            <wp:cNvGraphicFramePr>
+              <a:graphicFrameLocks xmlns:a="http://schemas.openxmlformats.org/drawingml/2006/main" noChangeAspect="1"/>
+            </wp:cNvGraphicFramePr>
+            <a:graphic xmlns:a="http://schemas.openxmlformats.org/drawingml/2006/main">
+              <a:graphicData uri="http://schemas.openxmlformats.org/drawingml/2006/picture">
+                <pic:pic xmlns:pic="http://schemas.openxmlformats.org/drawingml/2006/picture">
+                  <pic:nvPicPr>
+                    <pic:cNvPr id="2" name="Picture 2" descr="Diagram&#10;&#10;Description automatically generated"/>
+                    <pic:cNvPicPr/>
+                  </pic:nvPicPr>
+                  <pic:blipFill>
+                    <a:blip r:embed="rId6">
+                      <a:extLst>
+                        <a:ext uri="{28A0092B-C50C-407E-A947-70E740481C1C}">
+                          <a14:useLocalDpi xmlns:a14="http://schemas.microsoft.com/office/drawing/2010/main" val="0"/>
+                        </a:ext>
+                      </a:extLst>
+                    </a:blip>
+                    <a:stretch>
+                      <a:fillRect/>
+                    </a:stretch>
+                  </pic:blipFill>
+                  <pic:spPr>
+                    <a:xfrm>
+                      <a:off x="0" y="0"/>
+                      <a:ext cx="5950283" cy="2502943"/>
+                    </a:xfrm>
+                    <a:prstGeom prst="rect">
+                      <a:avLst/>
+                    </a:prstGeom>
+                  </pic:spPr>
+                </pic:pic>
+              </a:graphicData>
+            </a:graphic>
+          </wp:inline>
+        </w:drawing>
+      </w:r>
+    </w:p>
+    <w:p/>
+    <w:p>
+      <w:r>
+        <w:rPr>
+          <w:noProof/>
+        </w:rPr>
+        <w:drawing>
+          <wp:inline distT="0" distB="0" distL="0" distR="0" wp14:anchorId="266020F1" wp14:editId="6D2CFB61">
+            <wp:extent cx="5943600" cy="3333115"/>
+            <wp:effectExtent l="0" t="0" r="0" b="635"/>
+            <wp:docPr id="3" name="Picture 3" descr="Graphical user interface&#10;&#10;Description automatically generated"/>
+            <wp:cNvGraphicFramePr>
+              <a:graphicFrameLocks xmlns:a="http://schemas.openxmlformats.org/drawingml/2006/main" noChangeAspect="1"/>
+            </wp:cNvGraphicFramePr>
+            <a:graphic xmlns:a="http://schemas.openxmlformats.org/drawingml/2006/main">
+              <a:graphicData uri="http://schemas.openxmlformats.org/drawingml/2006/picture">
+                <pic:pic xmlns:pic="http://schemas.openxmlformats.org/drawingml/2006/picture">
+                  <pic:nvPicPr>
+                    <pic:cNvPr id="3" name="Picture 3" descr="Graphical user interface&#10;&#10;Description automatically generated"/>
+                    <pic:cNvPicPr/>
+                  </pic:nvPicPr>
+                  <pic:blipFill>
+                    <a:blip r:embed="rId7" cstate="print">
+                      <a:extLst>
+                        <a:ext uri="{28A0092B-C50C-407E-A947-70E740481C1C}">
+                          <a14:useLocalDpi xmlns:a14="http://schemas.microsoft.com/office/drawing/2010/main" val="0"/>
+                        </a:ext>
+                      </a:extLst>
+                    </a:blip>
+                    <a:stretch>
+                      <a:fillRect/>
+                    </a:stretch>
+                  </pic:blipFill>
+                  <pic:spPr>
+                    <a:xfrm>
+                      <a:off x="0" y="0"/>
+                      <a:ext cx="5943600" cy="3333115"/>
+                    </a:xfrm>
+                    <a:prstGeom prst="rect">
+                      <a:avLst/>
+                    </a:prstGeom>
+                  </pic:spPr>
+                </pic:pic>
+              </a:graphicData>
+            </a:graphic>
+          </wp:inline>
+        </w:drawing>
+      </w:r>
+    </w:p>
+    <w:p>
+      <w:pPr>
+        <w:pStyle w:val="Heading2"/>
+      </w:pPr>
+      <w:r>
+        <w:lastRenderedPageBreak/>
+        <w:t>Features of Java</w:t>
+      </w:r>
+    </w:p>
+    <w:p>
+      <w:pPr>
+        <w:pStyle w:val="ListParagraph"/>
+        <w:numPr>
+          <w:ilvl w:val="0"/>
+          <w:numId w:val="10"/>
+        </w:numPr>
+      </w:pPr>
+      <w:r>
+        <w:t>Simple</w:t>
+      </w:r>
+    </w:p>
+    <w:p>
+      <w:pPr>
+        <w:pStyle w:val="ListParagraph"/>
+        <w:numPr>
+          <w:ilvl w:val="0"/>
+          <w:numId w:val="10"/>
+        </w:numPr>
+      </w:pPr>
+      <w:r>
+        <w:t>Secure</w:t>
+      </w:r>
+    </w:p>
+    <w:p>
+      <w:pPr>
+        <w:pStyle w:val="ListParagraph"/>
+        <w:numPr>
+          <w:ilvl w:val="0"/>
+          <w:numId w:val="10"/>
+        </w:numPr>
+      </w:pPr>
+      <w:r>
+        <w:t>Portable</w:t>
+      </w:r>
+    </w:p>
+    <w:p>
+      <w:pPr>
+        <w:pStyle w:val="ListParagraph"/>
+        <w:numPr>
+          <w:ilvl w:val="0"/>
+          <w:numId w:val="10"/>
+        </w:numPr>
+      </w:pPr>
+      <w:r>
+        <w:t>Object-Oriented</w:t>
+      </w:r>
+    </w:p>
+    <w:p>
+      <w:pPr>
+        <w:pStyle w:val="ListParagraph"/>
+        <w:numPr>
+          <w:ilvl w:val="0"/>
+          <w:numId w:val="10"/>
+        </w:numPr>
+      </w:pPr>
+      <w:r>
+        <w:t>Robust</w:t>
+      </w:r>
+    </w:p>
+    <w:p>
+      <w:pPr>
+        <w:pStyle w:val="ListParagraph"/>
+        <w:numPr>
+          <w:ilvl w:val="0"/>
+          <w:numId w:val="10"/>
+        </w:numPr>
+      </w:pPr>
+      <w:r>
+        <w:t xml:space="preserve">Multithread </w:t>
+      </w:r>
+    </w:p>
+    <w:p>
+      <w:pPr>
+        <w:pStyle w:val="ListParagraph"/>
+        <w:numPr>
+          <w:ilvl w:val="0"/>
+          <w:numId w:val="10"/>
+        </w:numPr>
+      </w:pPr>
+      <w:r>
+        <w:t>Architecture-Neutral</w:t>
+      </w:r>
+    </w:p>
+    <w:p>
+      <w:pPr>
+        <w:pStyle w:val="ListParagraph"/>
+        <w:numPr>
+          <w:ilvl w:val="0"/>
+          <w:numId w:val="10"/>
+        </w:numPr>
+      </w:pPr>
+      <w:r>
+        <w:t>Interpreted</w:t>
+      </w:r>
+    </w:p>
+    <w:p>
+      <w:pPr>
+        <w:pStyle w:val="ListParagraph"/>
+        <w:numPr>
+          <w:ilvl w:val="0"/>
+          <w:numId w:val="10"/>
+        </w:numPr>
+      </w:pPr>
+      <w:r>
+        <w:t>High-Performance</w:t>
+      </w:r>
+    </w:p>
+    <w:p>
+      <w:pPr>
+        <w:pStyle w:val="ListParagraph"/>
+        <w:numPr>
+          <w:ilvl w:val="0"/>
+          <w:numId w:val="10"/>
+        </w:numPr>
+      </w:pPr>
+      <w:r>
+        <w:t>Distributed</w:t>
+      </w:r>
+    </w:p>
+    <w:p>
+      <w:pPr>
+        <w:pStyle w:val="ListParagraph"/>
+        <w:numPr>
+          <w:ilvl w:val="0"/>
+          <w:numId w:val="10"/>
+        </w:numPr>
+      </w:pPr>
+      <w:r>
+        <w:t>Dynamic</w:t>
+      </w:r>
+    </w:p>
+    <w:p>
+      <w:pPr>
+        <w:pStyle w:val="Heading1"/>
+      </w:pPr>
+      <w:r>
         <w:t>Reference</w:t>
       </w:r>
     </w:p>
@@ -795,7 +1244,7 @@
       <w:r>
         <w:tab/>
       </w:r>
-      <w:hyperlink r:id="rId6" w:history="1">
+      <w:hyperlink r:id="rId8" w:history="1">
         <w:r>
           <w:rPr>
             <w:rStyle w:val="Hyperlink"/>
@@ -1043,6 +1492,119 @@
     </w:lvl>
   </w:abstractNum>
   <w:abstractNum w:abstractNumId="2" w15:restartNumberingAfterBreak="0">
+    <w:nsid w:val="22E677AE"/>
+    <w:multiLevelType w:val="hybridMultilevel"/>
+    <w:tmpl w:val="5768AA6A"/>
+    <w:lvl w:ilvl="0" w:tplc="0409000B">
+      <w:start w:val="1"/>
+      <w:numFmt w:val="bullet"/>
+      <w:lvlText w:val=""/>
+      <w:lvlJc w:val="left"/>
+      <w:pPr>
+        <w:ind w:left="720" w:hanging="360"/>
+      </w:pPr>
+      <w:rPr>
+        <w:rFonts w:ascii="Wingdings" w:hAnsi="Wingdings" w:hint="default"/>
+      </w:rPr>
+    </w:lvl>
+    <w:lvl w:ilvl="1" w:tplc="04090003" w:tentative="1">
+      <w:start w:val="1"/>
+      <w:numFmt w:val="bullet"/>
+      <w:lvlText w:val="o"/>
+      <w:lvlJc w:val="left"/>
+      <w:pPr>
+        <w:ind w:left="1440" w:hanging="360"/>
+      </w:pPr>
+      <w:rPr>
+        <w:rFonts w:ascii="Courier New" w:hAnsi="Courier New" w:cs="Courier New" w:hint="default"/>
+      </w:rPr>
+    </w:lvl>
+    <w:lvl w:ilvl="2" w:tplc="04090005" w:tentative="1">
+      <w:start w:val="1"/>
+      <w:numFmt w:val="bullet"/>
+      <w:lvlText w:val=""/>
+      <w:lvlJc w:val="left"/>
+      <w:pPr>
+        <w:ind w:left="2160" w:hanging="360"/>
+      </w:pPr>
+      <w:rPr>
+        <w:rFonts w:ascii="Wingdings" w:hAnsi="Wingdings" w:hint="default"/>
+      </w:rPr>
+    </w:lvl>
+    <w:lvl w:ilvl="3" w:tplc="04090001" w:tentative="1">
+      <w:start w:val="1"/>
+      <w:numFmt w:val="bullet"/>
+      <w:lvlText w:val=""/>
+      <w:lvlJc w:val="left"/>
+      <w:pPr>
+        <w:ind w:left="2880" w:hanging="360"/>
+      </w:pPr>
+      <w:rPr>
+        <w:rFonts w:ascii="Symbol" w:hAnsi="Symbol" w:hint="default"/>
+      </w:rPr>
+    </w:lvl>
+    <w:lvl w:ilvl="4" w:tplc="04090003" w:tentative="1">
+      <w:start w:val="1"/>
+      <w:numFmt w:val="bullet"/>
+      <w:lvlText w:val="o"/>
+      <w:lvlJc w:val="left"/>
+      <w:pPr>
+        <w:ind w:left="3600" w:hanging="360"/>
+      </w:pPr>
+      <w:rPr>
+        <w:rFonts w:ascii="Courier New" w:hAnsi="Courier New" w:cs="Courier New" w:hint="default"/>
+      </w:rPr>
+    </w:lvl>
+    <w:lvl w:ilvl="5" w:tplc="04090005" w:tentative="1">
+      <w:start w:val="1"/>
+      <w:numFmt w:val="bullet"/>
+      <w:lvlText w:val=""/>
+      <w:lvlJc w:val="left"/>
+      <w:pPr>
+        <w:ind w:left="4320" w:hanging="360"/>
+      </w:pPr>
+      <w:rPr>
+        <w:rFonts w:ascii="Wingdings" w:hAnsi="Wingdings" w:hint="default"/>
+      </w:rPr>
+    </w:lvl>
+    <w:lvl w:ilvl="6" w:tplc="04090001" w:tentative="1">
+      <w:start w:val="1"/>
+      <w:numFmt w:val="bullet"/>
+      <w:lvlText w:val=""/>
+      <w:lvlJc w:val="left"/>
+      <w:pPr>
+        <w:ind w:left="5040" w:hanging="360"/>
+      </w:pPr>
+      <w:rPr>
+        <w:rFonts w:ascii="Symbol" w:hAnsi="Symbol" w:hint="default"/>
+      </w:rPr>
+    </w:lvl>
+    <w:lvl w:ilvl="7" w:tplc="04090003" w:tentative="1">
+      <w:start w:val="1"/>
+      <w:numFmt w:val="bullet"/>
+      <w:lvlText w:val="o"/>
+      <w:lvlJc w:val="left"/>
+      <w:pPr>
+        <w:ind w:left="5760" w:hanging="360"/>
+      </w:pPr>
+      <w:rPr>
+        <w:rFonts w:ascii="Courier New" w:hAnsi="Courier New" w:cs="Courier New" w:hint="default"/>
+      </w:rPr>
+    </w:lvl>
+    <w:lvl w:ilvl="8" w:tplc="04090005" w:tentative="1">
+      <w:start w:val="1"/>
+      <w:numFmt w:val="bullet"/>
+      <w:lvlText w:val=""/>
+      <w:lvlJc w:val="left"/>
+      <w:pPr>
+        <w:ind w:left="6480" w:hanging="360"/>
+      </w:pPr>
+      <w:rPr>
+        <w:rFonts w:ascii="Wingdings" w:hAnsi="Wingdings" w:hint="default"/>
+      </w:rPr>
+    </w:lvl>
+  </w:abstractNum>
+  <w:abstractNum w:abstractNumId="3" w15:restartNumberingAfterBreak="0">
     <w:nsid w:val="31605F4F"/>
     <w:multiLevelType w:val="hybridMultilevel"/>
     <w:tmpl w:val="3CECA264"/>
@@ -1155,7 +1717,7 @@
       </w:rPr>
     </w:lvl>
   </w:abstractNum>
-  <w:abstractNum w:abstractNumId="3" w15:restartNumberingAfterBreak="0">
+  <w:abstractNum w:abstractNumId="4" w15:restartNumberingAfterBreak="0">
     <w:nsid w:val="3F5277C8"/>
     <w:multiLevelType w:val="hybridMultilevel"/>
     <w:tmpl w:val="CEB8E740"/>
@@ -1268,7 +1830,7 @@
       </w:rPr>
     </w:lvl>
   </w:abstractNum>
-  <w:abstractNum w:abstractNumId="4" w15:restartNumberingAfterBreak="0">
+  <w:abstractNum w:abstractNumId="5" w15:restartNumberingAfterBreak="0">
     <w:nsid w:val="4AC11449"/>
     <w:multiLevelType w:val="hybridMultilevel"/>
     <w:tmpl w:val="EF5C2B84"/>
@@ -1381,7 +1943,7 @@
       </w:rPr>
     </w:lvl>
   </w:abstractNum>
-  <w:abstractNum w:abstractNumId="5" w15:restartNumberingAfterBreak="0">
+  <w:abstractNum w:abstractNumId="6" w15:restartNumberingAfterBreak="0">
     <w:nsid w:val="544657F6"/>
     <w:multiLevelType w:val="hybridMultilevel"/>
     <w:tmpl w:val="93B4E7A8"/>
@@ -1494,7 +2056,7 @@
       </w:rPr>
     </w:lvl>
   </w:abstractNum>
-  <w:abstractNum w:abstractNumId="6" w15:restartNumberingAfterBreak="0">
+  <w:abstractNum w:abstractNumId="7" w15:restartNumberingAfterBreak="0">
     <w:nsid w:val="59E57556"/>
     <w:multiLevelType w:val="hybridMultilevel"/>
     <w:tmpl w:val="A394DDD0"/>
@@ -1580,7 +2142,7 @@
       </w:pPr>
     </w:lvl>
   </w:abstractNum>
-  <w:abstractNum w:abstractNumId="7" w15:restartNumberingAfterBreak="0">
+  <w:abstractNum w:abstractNumId="8" w15:restartNumberingAfterBreak="0">
     <w:nsid w:val="78EC4332"/>
     <w:multiLevelType w:val="hybridMultilevel"/>
     <w:tmpl w:val="23829902"/>
@@ -1693,7 +2255,7 @@
       </w:rPr>
     </w:lvl>
   </w:abstractNum>
-  <w:abstractNum w:abstractNumId="8" w15:restartNumberingAfterBreak="0">
+  <w:abstractNum w:abstractNumId="9" w15:restartNumberingAfterBreak="0">
     <w:nsid w:val="79114856"/>
     <w:multiLevelType w:val="hybridMultilevel"/>
     <w:tmpl w:val="22B8521E"/>
@@ -1783,31 +2345,34 @@
     </w:lvl>
   </w:abstractNum>
   <w:num w:numId="1">
-    <w:abstractNumId w:val="2"/>
+    <w:abstractNumId w:val="3"/>
   </w:num>
   <w:num w:numId="2">
     <w:abstractNumId w:val="0"/>
   </w:num>
   <w:num w:numId="3">
+    <w:abstractNumId w:val="8"/>
+  </w:num>
+  <w:num w:numId="4">
+    <w:abstractNumId w:val="9"/>
+  </w:num>
+  <w:num w:numId="5">
     <w:abstractNumId w:val="7"/>
   </w:num>
-  <w:num w:numId="4">
-    <w:abstractNumId w:val="8"/>
-  </w:num>
-  <w:num w:numId="5">
-    <w:abstractNumId w:val="6"/>
-  </w:num>
   <w:num w:numId="6">
-    <w:abstractNumId w:val="3"/>
+    <w:abstractNumId w:val="4"/>
   </w:num>
   <w:num w:numId="7">
     <w:abstractNumId w:val="1"/>
   </w:num>
   <w:num w:numId="8">
+    <w:abstractNumId w:val="6"/>
+  </w:num>
+  <w:num w:numId="9">
     <w:abstractNumId w:val="5"/>
   </w:num>
-  <w:num w:numId="9">
-    <w:abstractNumId w:val="4"/>
+  <w:num w:numId="10">
+    <w:abstractNumId w:val="2"/>
   </w:num>
 </w:numbering>
 </file>

</xml_diff>

<commit_message>
adding Operator related code
</commit_message>
<xml_diff>
--- a/documents/Notes.docx
+++ b/documents/Notes.docx
@@ -1232,11 +1232,174 @@
         <w:t>Dynamic</w:t>
       </w:r>
     </w:p>
+    <w:p/>
     <w:p>
       <w:pPr>
         <w:pStyle w:val="Heading1"/>
       </w:pPr>
       <w:r>
+        <w:t>Operators and Expression</w:t>
+      </w:r>
+    </w:p>
+    <w:p>
+      <w:r>
+        <w:rPr>
+          <w:noProof/>
+        </w:rPr>
+        <w:drawing>
+          <wp:inline distT="0" distB="0" distL="0" distR="0" wp14:anchorId="7FEEDC39" wp14:editId="6128CE73">
+            <wp:extent cx="5943600" cy="4075430"/>
+            <wp:effectExtent l="0" t="0" r="0" b="1270"/>
+            <wp:docPr id="4" name="Picture 4" descr="Text, whiteboard&#10;&#10;Description automatically generated"/>
+            <wp:cNvGraphicFramePr>
+              <a:graphicFrameLocks xmlns:a="http://schemas.openxmlformats.org/drawingml/2006/main" noChangeAspect="1"/>
+            </wp:cNvGraphicFramePr>
+            <a:graphic xmlns:a="http://schemas.openxmlformats.org/drawingml/2006/main">
+              <a:graphicData uri="http://schemas.openxmlformats.org/drawingml/2006/picture">
+                <pic:pic xmlns:pic="http://schemas.openxmlformats.org/drawingml/2006/picture">
+                  <pic:nvPicPr>
+                    <pic:cNvPr id="4" name="Picture 4" descr="Text, whiteboard&#10;&#10;Description automatically generated"/>
+                    <pic:cNvPicPr/>
+                  </pic:nvPicPr>
+                  <pic:blipFill>
+                    <a:blip r:embed="rId8" cstate="print">
+                      <a:extLst>
+                        <a:ext uri="{28A0092B-C50C-407E-A947-70E740481C1C}">
+                          <a14:useLocalDpi xmlns:a14="http://schemas.microsoft.com/office/drawing/2010/main" val="0"/>
+                        </a:ext>
+                      </a:extLst>
+                    </a:blip>
+                    <a:stretch>
+                      <a:fillRect/>
+                    </a:stretch>
+                  </pic:blipFill>
+                  <pic:spPr>
+                    <a:xfrm>
+                      <a:off x="0" y="0"/>
+                      <a:ext cx="5943600" cy="4075430"/>
+                    </a:xfrm>
+                    <a:prstGeom prst="rect">
+                      <a:avLst/>
+                    </a:prstGeom>
+                  </pic:spPr>
+                </pic:pic>
+              </a:graphicData>
+            </a:graphic>
+          </wp:inline>
+        </w:drawing>
+      </w:r>
+    </w:p>
+    <w:p/>
+    <w:p>
+      <w:pPr>
+        <w:pStyle w:val="Heading2"/>
+      </w:pPr>
+      <w:r>
+        <w:t>Precedence of Operators</w:t>
+      </w:r>
+    </w:p>
+    <w:p>
+      <w:r>
+        <w:t>Priority 1:  / * %</w:t>
+      </w:r>
+    </w:p>
+    <w:p>
+      <w:r>
+        <w:t>Priority 2: + -</w:t>
+      </w:r>
+    </w:p>
+    <w:p>
+      <w:pPr>
+        <w:rPr>
+          <w:b/>
+          <w:bCs/>
+        </w:rPr>
+      </w:pPr>
+      <w:r>
+        <w:lastRenderedPageBreak/>
+        <w:t xml:space="preserve">If both operators at </w:t>
+      </w:r>
+      <w:r>
+        <w:rPr>
+          <w:b/>
+          <w:bCs/>
+        </w:rPr>
+        <w:t>same precedence</w:t>
+      </w:r>
+      <w:r>
+        <w:t xml:space="preserve">, then </w:t>
+      </w:r>
+      <w:r>
+        <w:rPr>
+          <w:b/>
+          <w:bCs/>
+        </w:rPr>
+        <w:t>They are Left to Right associated.</w:t>
+      </w:r>
+    </w:p>
+    <w:p/>
+    <w:p>
+      <w:pPr>
+        <w:pStyle w:val="Heading1"/>
+      </w:pPr>
+      <w:r>
+        <w:t>Conditional Statements</w:t>
+      </w:r>
+    </w:p>
+    <w:p>
+      <w:pPr>
+        <w:pStyle w:val="ListParagraph"/>
+        <w:numPr>
+          <w:ilvl w:val="0"/>
+          <w:numId w:val="11"/>
+        </w:numPr>
+      </w:pPr>
+      <w:r>
+        <w:t>Relational Operators(&lt;,&lt;=,&gt;,&gt;=,=</w:t>
+      </w:r>
+      <w:proofErr w:type="gramStart"/>
+      <w:r>
+        <w:t>=,!</w:t>
+      </w:r>
+      <w:proofErr w:type="gramEnd"/>
+      <w:r>
+        <w:t xml:space="preserve">=) only work with </w:t>
+      </w:r>
+      <w:r>
+        <w:rPr>
+          <w:b/>
+          <w:bCs/>
+        </w:rPr>
+        <w:t>values/data</w:t>
+      </w:r>
+      <w:r>
+        <w:t xml:space="preserve"> comparison Whereas Logical Operators(&amp;&amp;,||,!) only work with </w:t>
+      </w:r>
+      <w:r>
+        <w:rPr>
+          <w:b/>
+          <w:bCs/>
+        </w:rPr>
+        <w:t>Boolean values</w:t>
+      </w:r>
+      <w:r>
+        <w:t>.</w:t>
+      </w:r>
+    </w:p>
+    <w:p>
+      <w:pPr>
+        <w:pStyle w:val="ListParagraph"/>
+        <w:numPr>
+          <w:ilvl w:val="0"/>
+          <w:numId w:val="11"/>
+        </w:numPr>
+      </w:pPr>
+    </w:p>
+    <w:p>
+      <w:pPr>
+        <w:pStyle w:val="Heading1"/>
+      </w:pPr>
+      <w:r>
         <w:t>Reference</w:t>
       </w:r>
     </w:p>
@@ -1244,7 +1407,7 @@
       <w:r>
         <w:tab/>
       </w:r>
-      <w:hyperlink r:id="rId8" w:history="1">
+      <w:hyperlink r:id="rId9" w:history="1">
         <w:r>
           <w:rPr>
             <w:rStyle w:val="Hyperlink"/>
@@ -1831,6 +1994,119 @@
     </w:lvl>
   </w:abstractNum>
   <w:abstractNum w:abstractNumId="5" w15:restartNumberingAfterBreak="0">
+    <w:nsid w:val="3F666458"/>
+    <w:multiLevelType w:val="hybridMultilevel"/>
+    <w:tmpl w:val="A14A37B4"/>
+    <w:lvl w:ilvl="0" w:tplc="0409000B">
+      <w:start w:val="1"/>
+      <w:numFmt w:val="bullet"/>
+      <w:lvlText w:val=""/>
+      <w:lvlJc w:val="left"/>
+      <w:pPr>
+        <w:ind w:left="720" w:hanging="360"/>
+      </w:pPr>
+      <w:rPr>
+        <w:rFonts w:ascii="Wingdings" w:hAnsi="Wingdings" w:hint="default"/>
+      </w:rPr>
+    </w:lvl>
+    <w:lvl w:ilvl="1" w:tplc="04090003" w:tentative="1">
+      <w:start w:val="1"/>
+      <w:numFmt w:val="bullet"/>
+      <w:lvlText w:val="o"/>
+      <w:lvlJc w:val="left"/>
+      <w:pPr>
+        <w:ind w:left="1440" w:hanging="360"/>
+      </w:pPr>
+      <w:rPr>
+        <w:rFonts w:ascii="Courier New" w:hAnsi="Courier New" w:cs="Courier New" w:hint="default"/>
+      </w:rPr>
+    </w:lvl>
+    <w:lvl w:ilvl="2" w:tplc="04090005" w:tentative="1">
+      <w:start w:val="1"/>
+      <w:numFmt w:val="bullet"/>
+      <w:lvlText w:val=""/>
+      <w:lvlJc w:val="left"/>
+      <w:pPr>
+        <w:ind w:left="2160" w:hanging="360"/>
+      </w:pPr>
+      <w:rPr>
+        <w:rFonts w:ascii="Wingdings" w:hAnsi="Wingdings" w:hint="default"/>
+      </w:rPr>
+    </w:lvl>
+    <w:lvl w:ilvl="3" w:tplc="04090001" w:tentative="1">
+      <w:start w:val="1"/>
+      <w:numFmt w:val="bullet"/>
+      <w:lvlText w:val=""/>
+      <w:lvlJc w:val="left"/>
+      <w:pPr>
+        <w:ind w:left="2880" w:hanging="360"/>
+      </w:pPr>
+      <w:rPr>
+        <w:rFonts w:ascii="Symbol" w:hAnsi="Symbol" w:hint="default"/>
+      </w:rPr>
+    </w:lvl>
+    <w:lvl w:ilvl="4" w:tplc="04090003" w:tentative="1">
+      <w:start w:val="1"/>
+      <w:numFmt w:val="bullet"/>
+      <w:lvlText w:val="o"/>
+      <w:lvlJc w:val="left"/>
+      <w:pPr>
+        <w:ind w:left="3600" w:hanging="360"/>
+      </w:pPr>
+      <w:rPr>
+        <w:rFonts w:ascii="Courier New" w:hAnsi="Courier New" w:cs="Courier New" w:hint="default"/>
+      </w:rPr>
+    </w:lvl>
+    <w:lvl w:ilvl="5" w:tplc="04090005" w:tentative="1">
+      <w:start w:val="1"/>
+      <w:numFmt w:val="bullet"/>
+      <w:lvlText w:val=""/>
+      <w:lvlJc w:val="left"/>
+      <w:pPr>
+        <w:ind w:left="4320" w:hanging="360"/>
+      </w:pPr>
+      <w:rPr>
+        <w:rFonts w:ascii="Wingdings" w:hAnsi="Wingdings" w:hint="default"/>
+      </w:rPr>
+    </w:lvl>
+    <w:lvl w:ilvl="6" w:tplc="04090001" w:tentative="1">
+      <w:start w:val="1"/>
+      <w:numFmt w:val="bullet"/>
+      <w:lvlText w:val=""/>
+      <w:lvlJc w:val="left"/>
+      <w:pPr>
+        <w:ind w:left="5040" w:hanging="360"/>
+      </w:pPr>
+      <w:rPr>
+        <w:rFonts w:ascii="Symbol" w:hAnsi="Symbol" w:hint="default"/>
+      </w:rPr>
+    </w:lvl>
+    <w:lvl w:ilvl="7" w:tplc="04090003" w:tentative="1">
+      <w:start w:val="1"/>
+      <w:numFmt w:val="bullet"/>
+      <w:lvlText w:val="o"/>
+      <w:lvlJc w:val="left"/>
+      <w:pPr>
+        <w:ind w:left="5760" w:hanging="360"/>
+      </w:pPr>
+      <w:rPr>
+        <w:rFonts w:ascii="Courier New" w:hAnsi="Courier New" w:cs="Courier New" w:hint="default"/>
+      </w:rPr>
+    </w:lvl>
+    <w:lvl w:ilvl="8" w:tplc="04090005" w:tentative="1">
+      <w:start w:val="1"/>
+      <w:numFmt w:val="bullet"/>
+      <w:lvlText w:val=""/>
+      <w:lvlJc w:val="left"/>
+      <w:pPr>
+        <w:ind w:left="6480" w:hanging="360"/>
+      </w:pPr>
+      <w:rPr>
+        <w:rFonts w:ascii="Wingdings" w:hAnsi="Wingdings" w:hint="default"/>
+      </w:rPr>
+    </w:lvl>
+  </w:abstractNum>
+  <w:abstractNum w:abstractNumId="6" w15:restartNumberingAfterBreak="0">
     <w:nsid w:val="4AC11449"/>
     <w:multiLevelType w:val="hybridMultilevel"/>
     <w:tmpl w:val="EF5C2B84"/>
@@ -1943,7 +2219,7 @@
       </w:rPr>
     </w:lvl>
   </w:abstractNum>
-  <w:abstractNum w:abstractNumId="6" w15:restartNumberingAfterBreak="0">
+  <w:abstractNum w:abstractNumId="7" w15:restartNumberingAfterBreak="0">
     <w:nsid w:val="544657F6"/>
     <w:multiLevelType w:val="hybridMultilevel"/>
     <w:tmpl w:val="93B4E7A8"/>
@@ -2056,7 +2332,7 @@
       </w:rPr>
     </w:lvl>
   </w:abstractNum>
-  <w:abstractNum w:abstractNumId="7" w15:restartNumberingAfterBreak="0">
+  <w:abstractNum w:abstractNumId="8" w15:restartNumberingAfterBreak="0">
     <w:nsid w:val="59E57556"/>
     <w:multiLevelType w:val="hybridMultilevel"/>
     <w:tmpl w:val="A394DDD0"/>
@@ -2142,7 +2418,7 @@
       </w:pPr>
     </w:lvl>
   </w:abstractNum>
-  <w:abstractNum w:abstractNumId="8" w15:restartNumberingAfterBreak="0">
+  <w:abstractNum w:abstractNumId="9" w15:restartNumberingAfterBreak="0">
     <w:nsid w:val="78EC4332"/>
     <w:multiLevelType w:val="hybridMultilevel"/>
     <w:tmpl w:val="23829902"/>
@@ -2255,7 +2531,7 @@
       </w:rPr>
     </w:lvl>
   </w:abstractNum>
-  <w:abstractNum w:abstractNumId="9" w15:restartNumberingAfterBreak="0">
+  <w:abstractNum w:abstractNumId="10" w15:restartNumberingAfterBreak="0">
     <w:nsid w:val="79114856"/>
     <w:multiLevelType w:val="hybridMultilevel"/>
     <w:tmpl w:val="22B8521E"/>
@@ -2351,13 +2627,13 @@
     <w:abstractNumId w:val="0"/>
   </w:num>
   <w:num w:numId="3">
-    <w:abstractNumId w:val="8"/>
+    <w:abstractNumId w:val="9"/>
   </w:num>
   <w:num w:numId="4">
-    <w:abstractNumId w:val="9"/>
+    <w:abstractNumId w:val="10"/>
   </w:num>
   <w:num w:numId="5">
-    <w:abstractNumId w:val="7"/>
+    <w:abstractNumId w:val="8"/>
   </w:num>
   <w:num w:numId="6">
     <w:abstractNumId w:val="4"/>
@@ -2366,13 +2642,16 @@
     <w:abstractNumId w:val="1"/>
   </w:num>
   <w:num w:numId="8">
-    <w:abstractNumId w:val="6"/>
+    <w:abstractNumId w:val="7"/>
   </w:num>
   <w:num w:numId="9">
-    <w:abstractNumId w:val="5"/>
+    <w:abstractNumId w:val="6"/>
   </w:num>
   <w:num w:numId="10">
     <w:abstractNumId w:val="2"/>
+  </w:num>
+  <w:num w:numId="11">
+    <w:abstractNumId w:val="5"/>
   </w:num>
 </w:numbering>
 </file>
@@ -2906,6 +3185,18 @@
       <w:shd w:val="clear" w:color="auto" w:fill="E1DFDD"/>
     </w:rPr>
   </w:style>
+  <w:style w:type="character" w:styleId="FollowedHyperlink">
+    <w:name w:val="FollowedHyperlink"/>
+    <w:basedOn w:val="DefaultParagraphFont"/>
+    <w:uiPriority w:val="99"/>
+    <w:semiHidden/>
+    <w:unhideWhenUsed/>
+    <w:rsid w:val="00E109C2"/>
+    <w:rPr>
+      <w:color w:val="954F72" w:themeColor="followedHyperlink"/>
+      <w:u w:val="single"/>
+    </w:rPr>
+  </w:style>
 </w:styles>
 </file>
 

</xml_diff>

<commit_message>
String-Methods & Regular Expressions
</commit_message>
<xml_diff>
--- a/documents/Notes.docx
+++ b/documents/Notes.docx
@@ -1530,58 +1530,13 @@
     <w:p/>
     <w:p>
       <w:pPr>
-        <w:pStyle w:val="Heading1"/>
+        <w:pStyle w:val="Heading2"/>
       </w:pPr>
       <w:r>
         <w:lastRenderedPageBreak/>
-        <w:t>Conditional Statements</w:t>
-      </w:r>
-    </w:p>
-    <w:p>
-      <w:pPr>
-        <w:pStyle w:val="ListParagraph"/>
-        <w:numPr>
-          <w:ilvl w:val="0"/>
-          <w:numId w:val="11"/>
-        </w:numPr>
-      </w:pPr>
-      <w:r>
-        <w:t>Relational Operators(&lt;,&lt;=,&gt;,&gt;=,=</w:t>
-      </w:r>
-      <w:r>
-        <w:t>=,</w:t>
-      </w:r>
-      <w:r>
-        <w:t xml:space="preserve">=) only work with </w:t>
-      </w:r>
-      <w:r>
-        <w:rPr>
-          <w:b/>
-          <w:bCs/>
-        </w:rPr>
-        <w:t>values/data</w:t>
-      </w:r>
-      <w:r>
-        <w:t xml:space="preserve"> comparison Whereas Logical Operators(&amp;&amp;,|</w:t>
-      </w:r>
-      <w:r>
-        <w:t>|</w:t>
-      </w:r>
-      <w:r>
-        <w:t xml:space="preserve">) only work with </w:t>
-      </w:r>
-      <w:r>
-        <w:rPr>
-          <w:b/>
-          <w:bCs/>
-        </w:rPr>
-        <w:t>Boolean values</w:t>
-      </w:r>
-      <w:r>
-        <w:t>.</w:t>
-      </w:r>
-    </w:p>
-    <w:p/>
+        <w:t>Regular Expressions</w:t>
+      </w:r>
+    </w:p>
     <w:p>
       <w:r>
         <w:rPr>
@@ -1724,6 +1679,48 @@
         </w:drawing>
       </w:r>
     </w:p>
+    <w:p/>
+    <w:p>
+      <w:pPr>
+        <w:pStyle w:val="Heading1"/>
+      </w:pPr>
+      <w:r>
+        <w:t>Conditional Statements</w:t>
+      </w:r>
+    </w:p>
+    <w:p>
+      <w:pPr>
+        <w:pStyle w:val="ListParagraph"/>
+        <w:numPr>
+          <w:ilvl w:val="0"/>
+          <w:numId w:val="11"/>
+        </w:numPr>
+      </w:pPr>
+      <w:r>
+        <w:t xml:space="preserve">Relational Operators(&lt;,&lt;=,&gt;,&gt;=,==,=) only work with </w:t>
+      </w:r>
+      <w:r>
+        <w:rPr>
+          <w:b/>
+          <w:bCs/>
+        </w:rPr>
+        <w:t>values/data</w:t>
+      </w:r>
+      <w:r>
+        <w:t xml:space="preserve"> comparison Whereas Logical Operators(&amp;&amp;,||) only work with </w:t>
+      </w:r>
+      <w:r>
+        <w:rPr>
+          <w:b/>
+          <w:bCs/>
+        </w:rPr>
+        <w:t>Boolean values</w:t>
+      </w:r>
+      <w:r>
+        <w:t>.</w:t>
+      </w:r>
+    </w:p>
+    <w:p/>
     <w:p>
       <w:pPr>
         <w:pStyle w:val="Heading1"/>

</xml_diff>